<commit_message>
change the "read data" with relative path, and rename the column successfully, and debug a mistake of control and intervention labels.
</commit_message>
<xml_diff>
--- a/hk_1.docx
+++ b/hk_1.docx
@@ -4903,10 +4903,19 @@
         <w:br w:type="textWrapping"/>
       </w:r>
       <w:r>
-        <w:rPr>
-          <w:rStyle w:val="NormalTok"/>
-        </w:rPr>
-        <w:t xml:space="preserve">df_compare&lt;-</w:t>
+        <w:br w:type="textWrapping"/>
+      </w:r>
+      <w:r>
+        <w:br w:type="textWrapping"/>
+      </w:r>
+      <w:r>
+        <w:br w:type="textWrapping"/>
+      </w:r>
+      <w:r>
+        <w:rPr>
+          <w:rStyle w:val="NormalTok"/>
+        </w:rPr>
+        <w:t xml:space="preserve">df_compare1&lt;-</w:t>
       </w:r>
       <w:r>
         <w:rPr>
@@ -5023,70 +5032,7 @@
         <w:rPr>
           <w:rStyle w:val="NormalTok"/>
         </w:rPr>
-        <w:t xml:space="preserve">             </w:t>
-      </w:r>
-      <w:r>
-        <w:br w:type="textWrapping"/>
-      </w:r>
-      <w:r>
-        <w:br w:type="textWrapping"/>
-      </w:r>
-      <w:r>
-        <w:rPr>
-          <w:rStyle w:val="KeywordTok"/>
-        </w:rPr>
-        <w:t xml:space="preserve">write.table</w:t>
-      </w:r>
-      <w:r>
-        <w:rPr>
-          <w:rStyle w:val="NormalTok"/>
-        </w:rPr>
-        <w:t xml:space="preserve">(df_compare, </w:t>
-      </w:r>
-      <w:r>
-        <w:rPr>
-          <w:rStyle w:val="DataTypeTok"/>
-        </w:rPr>
-        <w:t xml:space="preserve">file=</w:t>
-      </w:r>
-      <w:r>
-        <w:rPr>
-          <w:rStyle w:val="StringTok"/>
-        </w:rPr>
-        <w:t xml:space="preserve">"df_compare.txt"</w:t>
-      </w:r>
-      <w:r>
-        <w:rPr>
-          <w:rStyle w:val="NormalTok"/>
-        </w:rPr>
-        <w:t xml:space="preserve">)</w:t>
-      </w:r>
-      <w:r>
-        <w:br w:type="textWrapping"/>
-      </w:r>
-      <w:r>
-        <w:rPr>
-          <w:rStyle w:val="KeywordTok"/>
-        </w:rPr>
-        <w:t xml:space="preserve">read.table</w:t>
-      </w:r>
-      <w:r>
-        <w:rPr>
-          <w:rStyle w:val="NormalTok"/>
-        </w:rPr>
-        <w:t xml:space="preserve">(</w:t>
-      </w:r>
-      <w:r>
-        <w:rPr>
-          <w:rStyle w:val="StringTok"/>
-        </w:rPr>
-        <w:t xml:space="preserve">"df_compare.txt"</w:t>
-      </w:r>
-      <w:r>
-        <w:rPr>
-          <w:rStyle w:val="NormalTok"/>
-        </w:rPr>
-        <w:t xml:space="preserve">)</w:t>
+        <w:t xml:space="preserve">df_compare1</w:t>
       </w:r>
     </w:p>
     <w:p>
@@ -5097,7 +5043,7 @@
         <w:rPr>
           <w:rStyle w:val="VerbatimChar"/>
         </w:rPr>
-        <w:t xml:space="preserve">##    Variable      Intervention.N.36       Intervention.N.36.</w:t>
+        <w:t xml:space="preserve">## # A tibble: 19 x 5</w:t>
       </w:r>
       <w:r>
         <w:br w:type="textWrapping"/>
@@ -5106,7 +5052,7 @@
         <w:rPr>
           <w:rStyle w:val="VerbatimChar"/>
         </w:rPr>
-        <w:t xml:space="preserve">## 1                         baseline                six month</w:t>
+        <w:t xml:space="preserve">##    Variable[,1] `Intervention,N~ `Intervention,N~ `Control,N=36`[~</w:t>
       </w:r>
       <w:r>
         <w:br w:type="textWrapping"/>
@@ -5115,7 +5061,7 @@
         <w:rPr>
           <w:rStyle w:val="VerbatimChar"/>
         </w:rPr>
-        <w:t xml:space="preserve">## 2       SYS         133.47 ± 15.94           130.14 ± 14.35</w:t>
+        <w:t xml:space="preserve">##    &lt;chr&gt;        &lt;chr&gt;            &lt;chr&gt;            &lt;chr&gt;           </w:t>
       </w:r>
       <w:r>
         <w:br w:type="textWrapping"/>
@@ -5124,7 +5070,7 @@
         <w:rPr>
           <w:rStyle w:val="VerbatimChar"/>
         </w:rPr>
-        <w:t xml:space="preserve">## 3            131 ( 122.5 - 143.5 )      127.5 ( 120 - 140 )</w:t>
+        <w:t xml:space="preserve">##  1 " "          baseline         six month        baseline        </w:t>
       </w:r>
       <w:r>
         <w:br w:type="textWrapping"/>
@@ -5133,7 +5079,7 @@
         <w:rPr>
           <w:rStyle w:val="VerbatimChar"/>
         </w:rPr>
-        <w:t xml:space="preserve">## 4     delta          -3.33 ± 14.81                         </w:t>
+        <w:t xml:space="preserve">##  2 SYS          133.47 ± 15.94   130.14 ± 14.35   133.64 ± 15.11  </w:t>
       </w:r>
       <w:r>
         <w:br w:type="textWrapping"/>
@@ -5142,7 +5088,7 @@
         <w:rPr>
           <w:rStyle w:val="VerbatimChar"/>
         </w:rPr>
-        <w:t xml:space="preserve">## 5       DIA           77.14 ± 9.66             75.69 ± 7.54</w:t>
+        <w:t xml:space="preserve">##  3 " "          131 ( 122.5 - 1~ 127.5 ( 120 - 1~ 134 ( 121.5 - 1~</w:t>
       </w:r>
       <w:r>
         <w:br w:type="textWrapping"/>
@@ -5151,7 +5097,7 @@
         <w:rPr>
           <w:rStyle w:val="VerbatimChar"/>
         </w:rPr>
-        <w:t xml:space="preserve">## 6                76 ( 68.75 - 85 )         76.5 ( 69 - 82 )</w:t>
+        <w:t xml:space="preserve">##  4 delta        -3.33 ± 14.81    " "              -8.58 ± 17.17   </w:t>
       </w:r>
       <w:r>
         <w:br w:type="textWrapping"/>
@@ -5160,7 +5106,7 @@
         <w:rPr>
           <w:rStyle w:val="VerbatimChar"/>
         </w:rPr>
-        <w:t xml:space="preserve">## 7     delta          -1.44 ± 10.11                         </w:t>
+        <w:t xml:space="preserve">##  5 DIA          77.14 ± 9.66     75.69 ± 7.54     75.44 ± 9.10    </w:t>
       </w:r>
       <w:r>
         <w:br w:type="textWrapping"/>
@@ -5169,7 +5115,7 @@
         <w:rPr>
           <w:rStyle w:val="VerbatimChar"/>
         </w:rPr>
-        <w:t xml:space="preserve">## 8       BMI           34.23 ± 6.16             34.51 ± 5.97</w:t>
+        <w:t xml:space="preserve">##  6 " "          76 ( 68.75 - 85~ 76.5 ( 69 - 82 ) 74.5 ( 69 - 81 )</w:t>
       </w:r>
       <w:r>
         <w:br w:type="textWrapping"/>
@@ -5178,7 +5124,7 @@
         <w:rPr>
           <w:rStyle w:val="VerbatimChar"/>
         </w:rPr>
-        <w:t xml:space="preserve">## 9           33.4 ( 29.6 - 37.575 ) 33.05 ( 30.425 - 37.55 )</w:t>
+        <w:t xml:space="preserve">##  7 delta        -1.44 ± 10.11    " "              -0.86 ± 8.30    </w:t>
       </w:r>
       <w:r>
         <w:br w:type="textWrapping"/>
@@ -5187,7 +5133,7 @@
         <w:rPr>
           <w:rStyle w:val="VerbatimChar"/>
         </w:rPr>
-        <w:t xml:space="preserve">## 10    delta            0.28 ± 0.97                         </w:t>
+        <w:t xml:space="preserve">##  8 BMI          34.23 ± 6.16     34.51 ± 5.97     31.97 ± 6.58    </w:t>
       </w:r>
       <w:r>
         <w:br w:type="textWrapping"/>
@@ -5196,7 +5142,7 @@
         <w:rPr>
           <w:rStyle w:val="VerbatimChar"/>
         </w:rPr>
-        <w:t xml:space="preserve">## 11      HDL          48.33 ± 13.70            45.19 ± 10.78</w:t>
+        <w:t xml:space="preserve">##  9 " "          33.4 ( 29.6 - 3~ 33.05 ( 30.425 ~ 29.25 ( 27.375 ~</w:t>
       </w:r>
       <w:r>
         <w:br w:type="textWrapping"/>
@@ -5205,7 +5151,7 @@
         <w:rPr>
           <w:rStyle w:val="VerbatimChar"/>
         </w:rPr>
-        <w:t xml:space="preserve">## 12             43.5 ( 39 - 54.25 )         43.5 ( 38 - 52 )</w:t>
+        <w:t xml:space="preserve">## 10 delta        0.28 ± 0.97      " "              -0.76 ± 1.44    </w:t>
       </w:r>
       <w:r>
         <w:br w:type="textWrapping"/>
@@ -5214,7 +5160,7 @@
         <w:rPr>
           <w:rStyle w:val="VerbatimChar"/>
         </w:rPr>
-        <w:t xml:space="preserve">## 13    delta           -3.14 ± 6.91                         </w:t>
+        <w:t xml:space="preserve">## 11 HDL          48.33 ± 13.70    45.19 ± 10.78    50.17 ± 11.85   </w:t>
       </w:r>
       <w:r>
         <w:br w:type="textWrapping"/>
@@ -5223,7 +5169,7 @@
         <w:rPr>
           <w:rStyle w:val="VerbatimChar"/>
         </w:rPr>
-        <w:t xml:space="preserve">## 14      LDL          99.83 ± 29.06            93.61 ± 27.47</w:t>
+        <w:t xml:space="preserve">## 12 " "          43.5 ( 39 - 54.~ 43.5 ( 38 - 52 ) 47.5 ( 40 - 60 )</w:t>
       </w:r>
       <w:r>
         <w:br w:type="textWrapping"/>
@@ -5232,7 +5178,7 @@
         <w:rPr>
           <w:rStyle w:val="VerbatimChar"/>
         </w:rPr>
-        <w:t xml:space="preserve">## 15          104 ( 88.25 - 112.25 )   96.5 ( 77.5 - 110.25 )</w:t>
+        <w:t xml:space="preserve">## 13 delta        -3.14 ± 6.91     " "              0.00 ± 8.09     </w:t>
       </w:r>
       <w:r>
         <w:br w:type="textWrapping"/>
@@ -5241,7 +5187,7 @@
         <w:rPr>
           <w:rStyle w:val="VerbatimChar"/>
         </w:rPr>
-        <w:t xml:space="preserve">## 16    delta          -6.22 ± 23.12                         </w:t>
+        <w:t xml:space="preserve">## 14 LDL          99.83 ± 29.06    93.61 ± 27.47    102.94 ± 33.84  </w:t>
       </w:r>
       <w:r>
         <w:br w:type="textWrapping"/>
@@ -5250,7 +5196,7 @@
         <w:rPr>
           <w:rStyle w:val="VerbatimChar"/>
         </w:rPr>
-        <w:t xml:space="preserve">## 17      GLU         128.97 ± 73.86           126.61 ± 63.96</w:t>
+        <w:t xml:space="preserve">## 15 " "          104 ( 88.25 - 1~ 96.5 ( 77.5 - 1~ 109 ( 75.25 - 1~</w:t>
       </w:r>
       <w:r>
         <w:br w:type="textWrapping"/>
@@ -5259,7 +5205,7 @@
         <w:rPr>
           <w:rStyle w:val="VerbatimChar"/>
         </w:rPr>
-        <w:t xml:space="preserve">## 18              98 ( 81.75 - 139 )    106.5 ( 85 - 145.75 )</w:t>
+        <w:t xml:space="preserve">## 16 delta        -6.22 ± 23.12    " "              -2.44 ± 21.27   </w:t>
       </w:r>
       <w:r>
         <w:br w:type="textWrapping"/>
@@ -5268,7 +5214,7 @@
         <w:rPr>
           <w:rStyle w:val="VerbatimChar"/>
         </w:rPr>
-        <w:t xml:space="preserve">## 19    delta          -2.36 ± 51.22                         </w:t>
+        <w:t xml:space="preserve">## 17 GLU          128.97 ± 73.86   126.61 ± 63.96   116.64 ± 74.91  </w:t>
       </w:r>
       <w:r>
         <w:br w:type="textWrapping"/>
@@ -5277,7 +5223,7 @@
         <w:rPr>
           <w:rStyle w:val="VerbatimChar"/>
         </w:rPr>
-        <w:t xml:space="preserve">##               Control.N.36           Control.N.36.</w:t>
+        <w:t xml:space="preserve">## 18 " "          98 ( 81.75 - 13~ 106.5 ( 85 - 14~ 94 ( 83.75 - 11~</w:t>
       </w:r>
       <w:r>
         <w:br w:type="textWrapping"/>
@@ -5286,7 +5232,7 @@
         <w:rPr>
           <w:rStyle w:val="VerbatimChar"/>
         </w:rPr>
-        <w:t xml:space="preserve">## 1                 baseline               six month</w:t>
+        <w:t xml:space="preserve">## 19 delta        -2.36 ± 51.22    " "              -9.50 ± 57.36   </w:t>
       </w:r>
       <w:r>
         <w:br w:type="textWrapping"/>
@@ -5295,160 +5241,27 @@
         <w:rPr>
           <w:rStyle w:val="VerbatimChar"/>
         </w:rPr>
-        <w:t xml:space="preserve">## 2           133.64 ± 15.11          125.06 ± 15.44</w:t>
-      </w:r>
-      <w:r>
-        <w:br w:type="textWrapping"/>
-      </w:r>
-      <w:r>
-        <w:rPr>
-          <w:rStyle w:val="VerbatimChar"/>
-        </w:rPr>
-        <w:t xml:space="preserve">## 3      134 ( 121.5 - 144 )    124 ( 116.75 - 135 )</w:t>
-      </w:r>
-      <w:r>
-        <w:br w:type="textWrapping"/>
-      </w:r>
-      <w:r>
-        <w:rPr>
-          <w:rStyle w:val="VerbatimChar"/>
-        </w:rPr>
-        <w:t xml:space="preserve">## 4            -8.58 ± 17.17                        </w:t>
-      </w:r>
-      <w:r>
-        <w:br w:type="textWrapping"/>
-      </w:r>
-      <w:r>
-        <w:rPr>
-          <w:rStyle w:val="VerbatimChar"/>
-        </w:rPr>
-        <w:t xml:space="preserve">## 5             75.44 ± 9.10           74.58 ± 12.37</w:t>
-      </w:r>
-      <w:r>
-        <w:br w:type="textWrapping"/>
-      </w:r>
-      <w:r>
-        <w:rPr>
-          <w:rStyle w:val="VerbatimChar"/>
-        </w:rPr>
-        <w:t xml:space="preserve">## 6         74.5 ( 69 - 81 )        74 ( 65 - 80.5 )</w:t>
-      </w:r>
-      <w:r>
-        <w:br w:type="textWrapping"/>
-      </w:r>
-      <w:r>
-        <w:rPr>
-          <w:rStyle w:val="VerbatimChar"/>
-        </w:rPr>
-        <w:t xml:space="preserve">## 7             -0.86 ± 8.30                        </w:t>
-      </w:r>
-      <w:r>
-        <w:br w:type="textWrapping"/>
-      </w:r>
-      <w:r>
-        <w:rPr>
-          <w:rStyle w:val="VerbatimChar"/>
-        </w:rPr>
-        <w:t xml:space="preserve">## 8             31.97 ± 6.58            31.21 ± 6.13</w:t>
-      </w:r>
-      <w:r>
-        <w:br w:type="textWrapping"/>
-      </w:r>
-      <w:r>
-        <w:rPr>
-          <w:rStyle w:val="VerbatimChar"/>
-        </w:rPr>
-        <w:t xml:space="preserve">## 9  29.25 ( 27.375 - 34.1 ) 29.15 ( 26.8 - 32.875 )</w:t>
-      </w:r>
-      <w:r>
-        <w:br w:type="textWrapping"/>
-      </w:r>
-      <w:r>
-        <w:rPr>
-          <w:rStyle w:val="VerbatimChar"/>
-        </w:rPr>
-        <w:t xml:space="preserve">## 10            -0.76 ± 1.44                        </w:t>
-      </w:r>
-      <w:r>
-        <w:br w:type="textWrapping"/>
-      </w:r>
-      <w:r>
-        <w:rPr>
-          <w:rStyle w:val="VerbatimChar"/>
-        </w:rPr>
-        <w:t xml:space="preserve">## 11           50.17 ± 11.85           50.17 ± 13.07</w:t>
-      </w:r>
-      <w:r>
-        <w:br w:type="textWrapping"/>
-      </w:r>
-      <w:r>
-        <w:rPr>
-          <w:rStyle w:val="VerbatimChar"/>
-        </w:rPr>
-        <w:t xml:space="preserve">## 12        47.5 ( 40 - 60 )     48.5 ( 43 - 60.25 )</w:t>
-      </w:r>
-      <w:r>
-        <w:br w:type="textWrapping"/>
-      </w:r>
-      <w:r>
-        <w:rPr>
-          <w:rStyle w:val="VerbatimChar"/>
-        </w:rPr>
-        <w:t xml:space="preserve">## 13             0.00 ± 8.09                        </w:t>
-      </w:r>
-      <w:r>
-        <w:br w:type="textWrapping"/>
-      </w:r>
-      <w:r>
-        <w:rPr>
-          <w:rStyle w:val="VerbatimChar"/>
-        </w:rPr>
-        <w:t xml:space="preserve">## 14          102.94 ± 33.84          100.50 ± 30.39</w:t>
-      </w:r>
-      <w:r>
-        <w:br w:type="textWrapping"/>
-      </w:r>
-      <w:r>
-        <w:rPr>
-          <w:rStyle w:val="VerbatimChar"/>
-        </w:rPr>
-        <w:t xml:space="preserve">## 15   109 ( 75.25 - 124.5 )     95 ( 76.5 - 120.5 )</w:t>
-      </w:r>
-      <w:r>
-        <w:br w:type="textWrapping"/>
-      </w:r>
-      <w:r>
-        <w:rPr>
-          <w:rStyle w:val="VerbatimChar"/>
-        </w:rPr>
-        <w:t xml:space="preserve">## 16           -2.44 ± 21.27                        </w:t>
-      </w:r>
-      <w:r>
-        <w:br w:type="textWrapping"/>
-      </w:r>
-      <w:r>
-        <w:rPr>
-          <w:rStyle w:val="VerbatimChar"/>
-        </w:rPr>
-        <w:t xml:space="preserve">## 17          116.64 ± 74.91          107.14 ± 38.65</w:t>
-      </w:r>
-      <w:r>
-        <w:br w:type="textWrapping"/>
-      </w:r>
-      <w:r>
-        <w:rPr>
-          <w:rStyle w:val="VerbatimChar"/>
-        </w:rPr>
-        <w:t xml:space="preserve">## 18    94 ( 83.75 - 116.5 )    95.5 ( 85.25 - 129 )</w:t>
-      </w:r>
-      <w:r>
-        <w:br w:type="textWrapping"/>
-      </w:r>
-      <w:r>
-        <w:rPr>
-          <w:rStyle w:val="VerbatimChar"/>
-        </w:rPr>
-        <w:t xml:space="preserve">## 19           -9.50 ± 57.36</w:t>
+        <w:t xml:space="preserve">## # ... with 1 more variable: `Control,N=36 `[,1] &lt;chr&gt;</w:t>
+      </w:r>
+    </w:p>
+    <w:p>
+      <w:pPr>
+        <w:pStyle w:val="SourceCode"/>
+      </w:pPr>
+      <w:r>
+        <w:rPr>
+          <w:rStyle w:val="CommentTok"/>
+        </w:rPr>
+        <w:t xml:space="preserve">#write.csv(df_compare1, file="df_compare1.csv")</w:t>
+      </w:r>
+      <w:r>
+        <w:br w:type="textWrapping"/>
+      </w:r>
+      <w:r>
+        <w:rPr>
+          <w:rStyle w:val="CommentTok"/>
+        </w:rPr>
+        <w:t xml:space="preserve">#read.csv("df_compare1.csv")</w:t>
       </w:r>
     </w:p>
     <w:p>

</xml_diff>